<commit_message>
Assignment 04 final version
</commit_message>
<xml_diff>
--- a/Assignment04.docx
+++ b/Assignment04.docx
@@ -33,7 +33,19 @@
         <w:pStyle w:val="Date"/>
       </w:pPr>
       <w:r>
-        <w:t xml:space="preserve">2021-10-11</w:t>
+        <w:t xml:space="preserve">Word</w:t>
+      </w:r>
+      <w:r>
+        <w:t xml:space="preserve"> </w:t>
+      </w:r>
+      <w:r>
+        <w:t xml:space="preserve">count:</w:t>
+      </w:r>
+      <w:r>
+        <w:t xml:space="preserve"> </w:t>
+      </w:r>
+      <w:r>
+        <w:t xml:space="preserve">477</w:t>
       </w:r>
     </w:p>
     <w:bookmarkStart w:id="20" w:name="qualitative-research-question"/>
@@ -61,7 +73,7 @@
           <w:iCs/>
           <w:i/>
         </w:rPr>
-        <w:t xml:space="preserve">How do politicians, media and Twitter users inspire each other regarding issues to talk about?</w:t>
+        <w:t xml:space="preserve">How do Twitter accounts influence each other regarding issues to talk about?</w:t>
       </w:r>
       <w:r>
         <w:rPr>
@@ -96,7 +108,7 @@
         <w:t xml:space="preserve"> </w:t>
       </w:r>
       <w:r>
-        <w:t xml:space="preserve">is public problem publicly recognized as socially important.</w:t>
+        <w:t xml:space="preserve">is public problem publicly recognized as publicly important.</w:t>
       </w:r>
     </w:p>
     <w:bookmarkEnd w:id="20"/>
@@ -125,7 +137,7 @@
           <w:iCs/>
           <w:i/>
         </w:rPr>
-        <w:t xml:space="preserve">How successfully do politicians, media and Twitter users influence each other in writing tweets about same issue?</w:t>
+        <w:t xml:space="preserve">How do Twitter accounts of politicians, media and regular users influence each other in writing tweets about same issue?</w:t>
       </w:r>
       <w:r>
         <w:rPr>
@@ -136,7 +148,7 @@
       </w:r>
     </w:p>
     <w:bookmarkEnd w:id="21"/>
-    <w:bookmarkStart w:id="27" w:name="dataset-and-operationalization"/>
+    <w:bookmarkStart w:id="26" w:name="dataset-and-operationalization"/>
     <w:p>
       <w:pPr>
         <w:pStyle w:val="Heading1"/>
@@ -145,7 +157,7 @@
         <w:t xml:space="preserve">(3) Dataset and operationalization</w:t>
       </w:r>
     </w:p>
-    <w:bookmarkStart w:id="22" w:name="huge-dream-dataset"/>
+    <w:bookmarkStart w:id="22" w:name="dream-dataset"/>
     <w:p>
       <w:pPr>
         <w:pStyle w:val="Heading2"/>
@@ -161,13 +173,13 @@
           <w:iCs/>
           <w:i/>
         </w:rPr>
-        <w:t xml:space="preserve">Huge</w:t>
-      </w:r>
-      <w:r>
-        <w:t xml:space="preserve"> </w:t>
-      </w:r>
-      <w:r>
-        <w:t xml:space="preserve">dream dataset</w:t>
+        <w:t xml:space="preserve">Dream</w:t>
+      </w:r>
+      <w:r>
+        <w:t xml:space="preserve"> </w:t>
+      </w:r>
+      <w:r>
+        <w:t xml:space="preserve">dataset</w:t>
       </w:r>
     </w:p>
     <w:p>
@@ -175,7 +187,7 @@
         <w:pStyle w:val="FirstParagraph"/>
       </w:pPr>
       <w:r>
-        <w:t xml:space="preserve">We use all publicly available tweets written in English and posted on Twitter in year 2020. In all these tweets we identify with suitable computational method whether they mention some issue or not. Further, we computationally sort the tweets mentioning an issue according the main issue. We also computationally sort the tweeting accounts into three categories:</w:t>
+        <w:t xml:space="preserve">We use tweets posted on Twitter in year 2020. We identify tweets mentioning some issue and sort these tweets according the main issue. We also sort the tweeting accounts into categories:</w:t>
       </w:r>
       <w:r>
         <w:t xml:space="preserve"> </w:t>
@@ -214,7 +226,7 @@
         <w:t xml:space="preserve">user</w:t>
       </w:r>
       <w:r>
-        <w:t xml:space="preserve">. Finally, for</w:t>
+        <w:t xml:space="preserve">. For</w:t>
       </w:r>
       <w:r>
         <w:t xml:space="preserve"> </w:t>
@@ -232,7 +244,7 @@
         <w:t xml:space="preserve"> </w:t>
       </w:r>
       <w:r>
-        <w:t xml:space="preserve">we record name of its authoring account, category of account, date and time of tweeting, tweet’s main mentioned issue (or</w:t>
+        <w:t xml:space="preserve">we record: authoring account, category of account, time of tweeting, main issue (or</w:t>
       </w:r>
       <w:r>
         <w:t xml:space="preserve"> </w:t>
@@ -251,7 +263,7 @@
         <w:t xml:space="preserve">’</w:t>
       </w:r>
       <w:r>
-        <w:t xml:space="preserve">) and the main issues of</w:t>
+        <w:t xml:space="preserve">), main issue of</w:t>
       </w:r>
       <w:r>
         <w:t xml:space="preserve"> </w:t>
@@ -263,7 +275,7 @@
           <w:bCs/>
           <w:b/>
         </w:rPr>
-        <w:t xml:space="preserve">the last tweets</w:t>
+        <w:t xml:space="preserve">the last tweet</w:t>
       </w:r>
       <w:r>
         <w:t xml:space="preserve"> </w:t>
@@ -281,19 +293,13 @@
           <w:bCs/>
           <w:b/>
         </w:rPr>
-        <w:t xml:space="preserve">all accounts</w:t>
-      </w:r>
-      <w:r>
-        <w:t xml:space="preserve"> </w:t>
-      </w:r>
-      <w:r>
-        <w:t xml:space="preserve">followed by authoring account, names and categories of these followed accounts and dates and times of these tweets.</w:t>
-      </w:r>
-      <w:r>
-        <w:t xml:space="preserve"> </w:t>
-      </w:r>
-      <w:r>
-        <w:t xml:space="preserve">We acquire complete information about relevant content on Twitter preceding each tweet.</w:t>
+        <w:t xml:space="preserve">each followed account</w:t>
+      </w:r>
+      <w:r>
+        <w:t xml:space="preserve">, names and categories of these accounts and times of tweeting of these tweets.</w:t>
+      </w:r>
+      <w:r>
+        <w:t xml:space="preserve"> </w:t>
       </w:r>
     </w:p>
     <w:p>
@@ -301,7 +307,7 @@
         <w:pStyle w:val="BodyText"/>
       </w:pPr>
       <w:r>
-        <w:t xml:space="preserve">From the complete information we can compute: how account</w:t>
+        <w:t xml:space="preserve">We then compute: how account</w:t>
       </w:r>
       <w:r>
         <w:t xml:space="preserve"> </w:t>
@@ -374,7 +380,7 @@
         <w:t xml:space="preserve"> </w:t>
       </w:r>
       <w:r>
-        <w:t xml:space="preserve">We can compute overall how many times the account covers in the present tweet the same issue as each of the followed accounts in their last preceding tweet – i.e. </w:t>
+        <w:t xml:space="preserve">We compute how many times the account covers the same issue as each of the followed accounts – i.e. </w:t>
       </w:r>
       <w:r>
         <w:rPr>
@@ -384,7 +390,7 @@
         <w:t xml:space="preserve">imitation</w:t>
       </w:r>
       <w:r>
-        <w:t xml:space="preserve">. Then we can compute what percentage of these accounts mention the same issue – i.e. </w:t>
+        <w:t xml:space="preserve">. Then we compute what percentage of these accounts mention the same issue – i.e. </w:t>
       </w:r>
       <w:r>
         <w:rPr>
@@ -394,7 +400,7 @@
         <w:t xml:space="preserve">pressure</w:t>
       </w:r>
       <w:r>
-        <w:t xml:space="preserve">. We can also compute for each account the percentages of covered issues over time and how much do these percentages differ from percentages of issues covered by followed accounts – i.e. </w:t>
+        <w:t xml:space="preserve">. We also compute for each account the percentages of covered issues over time and how much do these percentages differ from percentages of issues covered by followed accounts – i.e. </w:t>
       </w:r>
       <w:r>
         <w:rPr>
@@ -404,7 +410,7 @@
         <w:t xml:space="preserve">uniqueness</w:t>
       </w:r>
       <w:r>
-        <w:t xml:space="preserve">. Lastly, we can compute how many times the following accounts also cover the same issue as the account in focus – i.e. </w:t>
+        <w:t xml:space="preserve">. We compute how many times the following accounts also cover the same issue as the account in focus – i.e. </w:t>
       </w:r>
       <w:r>
         <w:rPr>
@@ -418,22 +424,13 @@
       </w:r>
     </w:p>
     <w:bookmarkEnd w:id="22"/>
-    <w:bookmarkStart w:id="26" w:name="operationalization-and-its-output"/>
+    <w:bookmarkStart w:id="25" w:name="operationalization-and-its-output"/>
     <w:p>
       <w:pPr>
         <w:pStyle w:val="Heading2"/>
       </w:pPr>
       <w:r>
         <w:t xml:space="preserve">(3.2) Operationalization and its output</w:t>
-      </w:r>
-    </w:p>
-    <w:bookmarkStart w:id="23" w:name="types-of-accounts"/>
-    <w:p>
-      <w:pPr>
-        <w:pStyle w:val="Heading3"/>
-      </w:pPr>
-      <w:r>
-        <w:t xml:space="preserve">Types of accounts:</w:t>
       </w:r>
     </w:p>
     <w:p>
@@ -441,7 +438,7 @@
         <w:pStyle w:val="FirstParagraph"/>
       </w:pPr>
       <w:r>
-        <w:t xml:space="preserve">Accounts with low</w:t>
+        <w:t xml:space="preserve">We use</w:t>
       </w:r>
       <w:r>
         <w:t xml:space="preserve"> </w:t>
@@ -454,7 +451,7 @@
         <w:t xml:space="preserve">imitation</w:t>
       </w:r>
       <w:r>
-        <w:t xml:space="preserve">, low</w:t>
+        <w:t xml:space="preserve">,</w:t>
       </w:r>
       <w:r>
         <w:t xml:space="preserve"> </w:t>
@@ -467,7 +464,7 @@
         <w:t xml:space="preserve">pressure</w:t>
       </w:r>
       <w:r>
-        <w:t xml:space="preserve">, high</w:t>
+        <w:t xml:space="preserve">,</w:t>
       </w:r>
       <w:r>
         <w:t xml:space="preserve"> </w:t>
@@ -483,7 +480,7 @@
         <w:t xml:space="preserve"> </w:t>
       </w:r>
       <w:r>
-        <w:t xml:space="preserve">and moderate or high</w:t>
+        <w:t xml:space="preserve">and</w:t>
       </w:r>
       <w:r>
         <w:t xml:space="preserve"> </w:t>
@@ -499,7 +496,320 @@
         <w:t xml:space="preserve"> </w:t>
       </w:r>
       <w:r>
-        <w:t xml:space="preserve">are</w:t>
+        <w:t xml:space="preserve">for definition of types of accounts according following table:</w:t>
+      </w:r>
+      <w:r>
+        <w:t xml:space="preserve"> </w:t>
+      </w:r>
+    </w:p>
+    <w:tbl>
+      <w:tblPr>
+        <w:tblStyle w:val="Table"/>
+        <w:tblW w:type="pct" w:w="0.0"/>
+        <w:tblLook w:firstRow="1" w:lastRow="0" w:firstColumn="0" w:lastColumn="0" w:noHBand="0" w:noVBand="0" w:val="0020"/>
+      </w:tblPr>
+      <w:tblGrid/>
+      <w:tr>
+        <w:tc>
+          <w:p>
+            <w:pPr>
+              <w:pStyle w:val="Compact"/>
+              <w:jc w:val="left"/>
+            </w:pPr>
+            <w:r>
+              <w:t xml:space="preserve">Type of account</w:t>
+            </w:r>
+          </w:p>
+        </w:tc>
+        <w:tc>
+          <w:p>
+            <w:pPr>
+              <w:pStyle w:val="Compact"/>
+              <w:jc w:val="left"/>
+            </w:pPr>
+            <w:r>
+              <w:t xml:space="preserve">Imitation</w:t>
+            </w:r>
+          </w:p>
+        </w:tc>
+        <w:tc>
+          <w:p>
+            <w:pPr>
+              <w:pStyle w:val="Compact"/>
+              <w:jc w:val="left"/>
+            </w:pPr>
+            <w:r>
+              <w:t xml:space="preserve">Pressure</w:t>
+            </w:r>
+          </w:p>
+        </w:tc>
+        <w:tc>
+          <w:p>
+            <w:pPr>
+              <w:pStyle w:val="Compact"/>
+              <w:jc w:val="left"/>
+            </w:pPr>
+            <w:r>
+              <w:t xml:space="preserve">Uniqueness</w:t>
+            </w:r>
+          </w:p>
+        </w:tc>
+        <w:tc>
+          <w:p>
+            <w:pPr>
+              <w:pStyle w:val="Compact"/>
+              <w:jc w:val="left"/>
+            </w:pPr>
+            <w:r>
+              <w:t xml:space="preserve">Persuasiveness</w:t>
+            </w:r>
+          </w:p>
+        </w:tc>
+      </w:tr>
+      <w:tr>
+        <w:tc>
+          <w:p>
+            <w:pPr>
+              <w:pStyle w:val="Compact"/>
+              <w:jc w:val="left"/>
+            </w:pPr>
+            <w:r>
+              <w:t xml:space="preserve">Builders</w:t>
+            </w:r>
+          </w:p>
+        </w:tc>
+        <w:tc>
+          <w:p>
+            <w:pPr>
+              <w:pStyle w:val="Compact"/>
+              <w:jc w:val="left"/>
+            </w:pPr>
+            <w:r>
+              <w:t xml:space="preserve">low</w:t>
+            </w:r>
+          </w:p>
+        </w:tc>
+        <w:tc>
+          <w:p>
+            <w:pPr>
+              <w:pStyle w:val="Compact"/>
+              <w:jc w:val="left"/>
+            </w:pPr>
+            <w:r>
+              <w:t xml:space="preserve">low</w:t>
+            </w:r>
+          </w:p>
+        </w:tc>
+        <w:tc>
+          <w:p>
+            <w:pPr>
+              <w:pStyle w:val="Compact"/>
+              <w:jc w:val="left"/>
+            </w:pPr>
+            <w:r>
+              <w:t xml:space="preserve">high</w:t>
+            </w:r>
+          </w:p>
+        </w:tc>
+        <w:tc>
+          <w:p>
+            <w:pPr>
+              <w:pStyle w:val="Compact"/>
+              <w:jc w:val="left"/>
+            </w:pPr>
+            <w:r>
+              <w:t xml:space="preserve">moderate/high</w:t>
+            </w:r>
+          </w:p>
+        </w:tc>
+      </w:tr>
+      <w:tr>
+        <w:tc>
+          <w:p>
+            <w:pPr>
+              <w:pStyle w:val="Compact"/>
+              <w:jc w:val="left"/>
+            </w:pPr>
+            <w:r>
+              <w:t xml:space="preserve">Transmitters</w:t>
+            </w:r>
+          </w:p>
+        </w:tc>
+        <w:tc>
+          <w:p>
+            <w:pPr>
+              <w:pStyle w:val="Compact"/>
+              <w:jc w:val="left"/>
+            </w:pPr>
+            <w:r>
+              <w:t xml:space="preserve">high</w:t>
+            </w:r>
+          </w:p>
+        </w:tc>
+        <w:tc>
+          <w:p>
+            <w:pPr>
+              <w:pStyle w:val="Compact"/>
+              <w:jc w:val="left"/>
+            </w:pPr>
+            <w:r>
+              <w:t xml:space="preserve">low</w:t>
+            </w:r>
+          </w:p>
+        </w:tc>
+        <w:tc>
+          <w:p>
+            <w:pPr>
+              <w:pStyle w:val="Compact"/>
+              <w:jc w:val="left"/>
+            </w:pPr>
+            <w:r>
+              <w:t xml:space="preserve">moderate</w:t>
+            </w:r>
+          </w:p>
+        </w:tc>
+        <w:tc>
+          <w:p>
+            <w:pPr>
+              <w:pStyle w:val="Compact"/>
+              <w:jc w:val="left"/>
+            </w:pPr>
+            <w:r>
+              <w:t xml:space="preserve">high</w:t>
+            </w:r>
+          </w:p>
+        </w:tc>
+      </w:tr>
+      <w:tr>
+        <w:tc>
+          <w:p>
+            <w:pPr>
+              <w:pStyle w:val="Compact"/>
+              <w:jc w:val="left"/>
+            </w:pPr>
+            <w:r>
+              <w:t xml:space="preserve">Receivers</w:t>
+            </w:r>
+          </w:p>
+        </w:tc>
+        <w:tc>
+          <w:p>
+            <w:pPr>
+              <w:pStyle w:val="Compact"/>
+              <w:jc w:val="left"/>
+            </w:pPr>
+            <w:r>
+              <w:t xml:space="preserve">high</w:t>
+            </w:r>
+          </w:p>
+        </w:tc>
+        <w:tc>
+          <w:p>
+            <w:pPr>
+              <w:pStyle w:val="Compact"/>
+              <w:jc w:val="left"/>
+            </w:pPr>
+            <w:r>
+              <w:t xml:space="preserve">high</w:t>
+            </w:r>
+          </w:p>
+        </w:tc>
+        <w:tc>
+          <w:p>
+            <w:pPr>
+              <w:pStyle w:val="Compact"/>
+              <w:jc w:val="left"/>
+            </w:pPr>
+            <w:r>
+              <w:t xml:space="preserve">low</w:t>
+            </w:r>
+          </w:p>
+        </w:tc>
+        <w:tc>
+          <w:p>
+            <w:pPr>
+              <w:pStyle w:val="Compact"/>
+              <w:jc w:val="left"/>
+            </w:pPr>
+            <w:r>
+              <w:t xml:space="preserve">moderate/low</w:t>
+            </w:r>
+          </w:p>
+        </w:tc>
+      </w:tr>
+      <w:tr>
+        <w:tc>
+          <w:p>
+            <w:pPr>
+              <w:pStyle w:val="Compact"/>
+              <w:jc w:val="left"/>
+            </w:pPr>
+            <w:r>
+              <w:t xml:space="preserve">Outcasts</w:t>
+            </w:r>
+          </w:p>
+        </w:tc>
+        <w:tc>
+          <w:p>
+            <w:pPr>
+              <w:pStyle w:val="Compact"/>
+              <w:jc w:val="left"/>
+            </w:pPr>
+            <w:r>
+              <w:t xml:space="preserve">low</w:t>
+            </w:r>
+          </w:p>
+        </w:tc>
+        <w:tc>
+          <w:p>
+            <w:pPr>
+              <w:pStyle w:val="Compact"/>
+              <w:jc w:val="left"/>
+            </w:pPr>
+            <w:r>
+              <w:t xml:space="preserve">low</w:t>
+            </w:r>
+          </w:p>
+        </w:tc>
+        <w:tc>
+          <w:p>
+            <w:pPr>
+              <w:pStyle w:val="Compact"/>
+              <w:jc w:val="left"/>
+            </w:pPr>
+            <w:r>
+              <w:t xml:space="preserve">high</w:t>
+            </w:r>
+          </w:p>
+        </w:tc>
+        <w:tc>
+          <w:p>
+            <w:pPr>
+              <w:pStyle w:val="Compact"/>
+              <w:jc w:val="left"/>
+            </w:pPr>
+            <w:r>
+              <w:t xml:space="preserve">low</w:t>
+            </w:r>
+          </w:p>
+        </w:tc>
+      </w:tr>
+    </w:tbl>
+    <w:bookmarkStart w:id="23" w:name="patterns-of-relations"/>
+    <w:p>
+      <w:pPr>
+        <w:pStyle w:val="Heading3"/>
+      </w:pPr>
+      <w:r>
+        <w:t xml:space="preserve">Patterns of relations:</w:t>
+      </w:r>
+    </w:p>
+    <w:p>
+      <w:pPr>
+        <w:pStyle w:val="FirstParagraph"/>
+      </w:pPr>
+      <w:r>
+        <w:t xml:space="preserve">We find how many</w:t>
       </w:r>
       <w:r>
         <w:t xml:space="preserve"> </w:t>
@@ -514,62 +824,52 @@
         <w:t xml:space="preserve">builders</w:t>
       </w:r>
       <w:r>
-        <w:t xml:space="preserve">. Accounts with high</w:t>
-      </w:r>
-      <w:r>
-        <w:t xml:space="preserve"> </w:t>
-      </w:r>
-      <w:r>
-        <w:rPr>
-          <w:iCs/>
-          <w:i/>
-        </w:rPr>
-        <w:t xml:space="preserve">imitation</w:t>
-      </w:r>
-      <w:r>
-        <w:t xml:space="preserve">, low</w:t>
-      </w:r>
-      <w:r>
-        <w:t xml:space="preserve"> </w:t>
-      </w:r>
-      <w:r>
-        <w:rPr>
-          <w:iCs/>
-          <w:i/>
-        </w:rPr>
-        <w:t xml:space="preserve">pressure</w:t>
-      </w:r>
-      <w:r>
-        <w:t xml:space="preserve">, moderate</w:t>
-      </w:r>
-      <w:r>
-        <w:rPr>
-          <w:iCs/>
-          <w:i/>
-        </w:rPr>
-        <w:t xml:space="preserve">uniqueness</w:t>
-      </w:r>
-      <w:r>
-        <w:t xml:space="preserve"> </w:t>
-      </w:r>
-      <w:r>
-        <w:t xml:space="preserve">and high</w:t>
-      </w:r>
-      <w:r>
-        <w:t xml:space="preserve"> </w:t>
-      </w:r>
-      <w:r>
-        <w:rPr>
-          <w:iCs/>
-          <w:i/>
-        </w:rPr>
-        <w:t xml:space="preserve">persuasiveness</w:t>
-      </w:r>
-      <w:r>
         <w:t xml:space="preserve"> </w:t>
       </w:r>
       <w:r>
         <w:t xml:space="preserve">are</w:t>
+      </w:r>
+      <w:r>
+        <w:t xml:space="preserve"> </w:t>
+      </w:r>
+      <w:r>
+        <w:rPr>
+          <w:iCs/>
+          <w:i/>
+        </w:rPr>
+        <w:t xml:space="preserve">politicians</w:t>
+      </w:r>
+      <w:r>
+        <w:t xml:space="preserve">,</w:t>
+      </w:r>
+      <w:r>
+        <w:t xml:space="preserve"> </w:t>
+      </w:r>
+      <w:r>
+        <w:rPr>
+          <w:iCs/>
+          <w:i/>
+        </w:rPr>
+        <w:t xml:space="preserve">media</w:t>
+      </w:r>
+      <w:r>
+        <w:t xml:space="preserve"> </w:t>
+      </w:r>
+      <w:r>
+        <w:t xml:space="preserve">and</w:t>
+      </w:r>
+      <w:r>
+        <w:t xml:space="preserve"> </w:t>
+      </w:r>
+      <w:r>
+        <w:rPr>
+          <w:iCs/>
+          <w:i/>
+        </w:rPr>
+        <w:t xml:space="preserve">users</w:t>
+      </w:r>
+      <w:r>
+        <w:t xml:space="preserve">, same for</w:t>
       </w:r>
       <w:r>
         <w:t xml:space="preserve"> </w:t>
@@ -584,65 +884,7 @@
         <w:t xml:space="preserve">transmitters</w:t>
       </w:r>
       <w:r>
-        <w:t xml:space="preserve">. Accounts with high</w:t>
-      </w:r>
-      <w:r>
-        <w:t xml:space="preserve"> </w:t>
-      </w:r>
-      <w:r>
-        <w:rPr>
-          <w:iCs/>
-          <w:i/>
-        </w:rPr>
-        <w:t xml:space="preserve">imitation</w:t>
-      </w:r>
-      <w:r>
-        <w:t xml:space="preserve">, high</w:t>
-      </w:r>
-      <w:r>
-        <w:t xml:space="preserve"> </w:t>
-      </w:r>
-      <w:r>
-        <w:rPr>
-          <w:iCs/>
-          <w:i/>
-        </w:rPr>
-        <w:t xml:space="preserve">pressure</w:t>
-      </w:r>
-      <w:r>
-        <w:t xml:space="preserve">, low</w:t>
-      </w:r>
-      <w:r>
-        <w:t xml:space="preserve"> </w:t>
-      </w:r>
-      <w:r>
-        <w:rPr>
-          <w:iCs/>
-          <w:i/>
-        </w:rPr>
-        <w:t xml:space="preserve">uniqueness</w:t>
-      </w:r>
-      <w:r>
-        <w:t xml:space="preserve"> </w:t>
-      </w:r>
-      <w:r>
-        <w:t xml:space="preserve">and moderate or low</w:t>
-      </w:r>
-      <w:r>
-        <w:t xml:space="preserve"> </w:t>
-      </w:r>
-      <w:r>
-        <w:rPr>
-          <w:iCs/>
-          <w:i/>
-        </w:rPr>
-        <w:t xml:space="preserve">persuasiveness</w:t>
-      </w:r>
-      <w:r>
-        <w:t xml:space="preserve"> </w:t>
-      </w:r>
-      <w:r>
-        <w:t xml:space="preserve">are</w:t>
+        <w:t xml:space="preserve">,</w:t>
       </w:r>
       <w:r>
         <w:t xml:space="preserve"> </w:t>
@@ -657,65 +899,10 @@
         <w:t xml:space="preserve">receivers</w:t>
       </w:r>
       <w:r>
-        <w:t xml:space="preserve">. Accounts with low</w:t>
-      </w:r>
-      <w:r>
-        <w:t xml:space="preserve"> </w:t>
-      </w:r>
-      <w:r>
-        <w:rPr>
-          <w:iCs/>
-          <w:i/>
-        </w:rPr>
-        <w:t xml:space="preserve">imitation</w:t>
-      </w:r>
-      <w:r>
-        <w:t xml:space="preserve">, low</w:t>
-      </w:r>
-      <w:r>
-        <w:t xml:space="preserve"> </w:t>
-      </w:r>
-      <w:r>
-        <w:rPr>
-          <w:iCs/>
-          <w:i/>
-        </w:rPr>
-        <w:t xml:space="preserve">pressure</w:t>
-      </w:r>
-      <w:r>
-        <w:t xml:space="preserve">, high</w:t>
-      </w:r>
-      <w:r>
-        <w:t xml:space="preserve"> </w:t>
-      </w:r>
-      <w:r>
-        <w:rPr>
-          <w:iCs/>
-          <w:i/>
-        </w:rPr>
-        <w:t xml:space="preserve">uniqueness</w:t>
-      </w:r>
-      <w:r>
-        <w:t xml:space="preserve"> </w:t>
-      </w:r>
-      <w:r>
-        <w:t xml:space="preserve">and low</w:t>
-      </w:r>
-      <w:r>
-        <w:t xml:space="preserve"> </w:t>
-      </w:r>
-      <w:r>
-        <w:rPr>
-          <w:iCs/>
-          <w:i/>
-        </w:rPr>
-        <w:t xml:space="preserve">persuasiveness</w:t>
-      </w:r>
-      <w:r>
-        <w:t xml:space="preserve"> </w:t>
-      </w:r>
-      <w:r>
-        <w:t xml:space="preserve">are</w:t>
+        <w:t xml:space="preserve"> </w:t>
+      </w:r>
+      <w:r>
+        <w:t xml:space="preserve">and</w:t>
       </w:r>
       <w:r>
         <w:t xml:space="preserve"> </w:t>
@@ -730,17 +917,125 @@
         <w:t xml:space="preserve">outcasts</w:t>
       </w:r>
       <w:r>
+        <w:t xml:space="preserve">. We also look how many</w:t>
+      </w:r>
+      <w:r>
+        <w:t xml:space="preserve"> </w:t>
+      </w:r>
+      <w:r>
+        <w:rPr>
+          <w:iCs/>
+          <w:i/>
+        </w:rPr>
+        <w:t xml:space="preserve">media</w:t>
+      </w:r>
+      <w:r>
+        <w:t xml:space="preserve"> </w:t>
+      </w:r>
+      <w:r>
+        <w:t xml:space="preserve">are</w:t>
+      </w:r>
+      <w:r>
+        <w:t xml:space="preserve"> </w:t>
+      </w:r>
+      <w:r>
+        <w:rPr>
+          <w:iCs/>
+          <w:i/>
+          <w:bCs/>
+          <w:b/>
+        </w:rPr>
+        <w:t xml:space="preserve">builders</w:t>
+      </w:r>
+      <w:r>
+        <w:t xml:space="preserve">,</w:t>
+      </w:r>
+      <w:r>
+        <w:t xml:space="preserve"> </w:t>
+      </w:r>
+      <w:r>
+        <w:rPr>
+          <w:iCs/>
+          <w:i/>
+          <w:bCs/>
+          <w:b/>
+        </w:rPr>
+        <w:t xml:space="preserve">transmitters</w:t>
+      </w:r>
+      <w:r>
+        <w:t xml:space="preserve">,</w:t>
+      </w:r>
+      <w:r>
+        <w:t xml:space="preserve"> </w:t>
+      </w:r>
+      <w:r>
+        <w:rPr>
+          <w:iCs/>
+          <w:i/>
+          <w:bCs/>
+          <w:b/>
+        </w:rPr>
+        <w:t xml:space="preserve">receivers</w:t>
+      </w:r>
+      <w:r>
+        <w:t xml:space="preserve"> </w:t>
+      </w:r>
+      <w:r>
+        <w:t xml:space="preserve">and</w:t>
+      </w:r>
+      <w:r>
+        <w:t xml:space="preserve"> </w:t>
+      </w:r>
+      <w:r>
+        <w:rPr>
+          <w:iCs/>
+          <w:i/>
+          <w:bCs/>
+          <w:b/>
+        </w:rPr>
+        <w:t xml:space="preserve">outcasts</w:t>
+      </w:r>
+      <w:r>
+        <w:t xml:space="preserve">, same for</w:t>
+      </w:r>
+      <w:r>
+        <w:t xml:space="preserve"> </w:t>
+      </w:r>
+      <w:r>
+        <w:rPr>
+          <w:iCs/>
+          <w:i/>
+        </w:rPr>
+        <w:t xml:space="preserve">politicians</w:t>
+      </w:r>
+      <w:r>
+        <w:t xml:space="preserve"> </w:t>
+      </w:r>
+      <w:r>
+        <w:t xml:space="preserve">and</w:t>
+      </w:r>
+      <w:r>
+        <w:t xml:space="preserve"> </w:t>
+      </w:r>
+      <w:r>
+        <w:rPr>
+          <w:iCs/>
+          <w:i/>
+        </w:rPr>
+        <w:t xml:space="preserve">users</w:t>
+      </w:r>
+      <w:r>
         <w:t xml:space="preserve">.</w:t>
       </w:r>
     </w:p>
     <w:bookmarkEnd w:id="23"/>
-    <w:bookmarkStart w:id="24" w:name="patterns-of-relations"/>
+    <w:bookmarkStart w:id="24" w:name="hypothetical-result"/>
     <w:p>
       <w:pPr>
         <w:pStyle w:val="Heading3"/>
       </w:pPr>
       <w:r>
-        <w:t xml:space="preserve">Patterns of relations:</w:t>
+        <w:t xml:space="preserve">Hypothetical result:</w:t>
       </w:r>
     </w:p>
     <w:p>
@@ -748,7 +1043,39 @@
         <w:pStyle w:val="FirstParagraph"/>
       </w:pPr>
       <w:r>
-        <w:t xml:space="preserve">We also look at the correlation of the</w:t>
+        <w:t xml:space="preserve">We find that few</w:t>
+      </w:r>
+      <w:r>
+        <w:t xml:space="preserve"> </w:t>
+      </w:r>
+      <w:r>
+        <w:rPr>
+          <w:iCs/>
+          <w:i/>
+        </w:rPr>
+        <w:t xml:space="preserve">media</w:t>
+      </w:r>
+      <w:r>
+        <w:t xml:space="preserve"> </w:t>
+      </w:r>
+      <w:r>
+        <w:t xml:space="preserve">and</w:t>
+      </w:r>
+      <w:r>
+        <w:t xml:space="preserve"> </w:t>
+      </w:r>
+      <w:r>
+        <w:rPr>
+          <w:iCs/>
+          <w:i/>
+        </w:rPr>
+        <w:t xml:space="preserve">politicians</w:t>
+      </w:r>
+      <w:r>
+        <w:t xml:space="preserve"> </w:t>
+      </w:r>
+      <w:r>
+        <w:t xml:space="preserve">accounts are</w:t>
       </w:r>
       <w:r>
         <w:t xml:space="preserve"> </w:t>
@@ -760,13 +1087,55 @@
           <w:bCs/>
           <w:b/>
         </w:rPr>
-        <w:t xml:space="preserve">type</w:t>
-      </w:r>
-      <w:r>
-        <w:t xml:space="preserve"> </w:t>
-      </w:r>
-      <w:r>
-        <w:t xml:space="preserve">of account with the</w:t>
+        <w:t xml:space="preserve">builders</w:t>
+      </w:r>
+      <w:r>
+        <w:t xml:space="preserve">; majority of</w:t>
+      </w:r>
+      <w:r>
+        <w:t xml:space="preserve"> </w:t>
+      </w:r>
+      <w:r>
+        <w:rPr>
+          <w:iCs/>
+          <w:i/>
+        </w:rPr>
+        <w:t xml:space="preserve">media</w:t>
+      </w:r>
+      <w:r>
+        <w:t xml:space="preserve">, half of</w:t>
+      </w:r>
+      <w:r>
+        <w:t xml:space="preserve"> </w:t>
+      </w:r>
+      <w:r>
+        <w:rPr>
+          <w:iCs/>
+          <w:i/>
+        </w:rPr>
+        <w:t xml:space="preserve">politicians</w:t>
+      </w:r>
+      <w:r>
+        <w:t xml:space="preserve"> </w:t>
+      </w:r>
+      <w:r>
+        <w:t xml:space="preserve">and minority of</w:t>
+      </w:r>
+      <w:r>
+        <w:t xml:space="preserve"> </w:t>
+      </w:r>
+      <w:r>
+        <w:rPr>
+          <w:iCs/>
+          <w:i/>
+        </w:rPr>
+        <w:t xml:space="preserve">users</w:t>
+      </w:r>
+      <w:r>
+        <w:t xml:space="preserve"> </w:t>
+      </w:r>
+      <w:r>
+        <w:t xml:space="preserve">are</w:t>
       </w:r>
       <w:r>
         <w:t xml:space="preserve"> </w:t>
@@ -778,13 +1147,55 @@
           <w:bCs/>
           <w:b/>
         </w:rPr>
-        <w:t xml:space="preserve">category</w:t>
-      </w:r>
-      <w:r>
-        <w:t xml:space="preserve"> </w:t>
-      </w:r>
-      <w:r>
-        <w:t xml:space="preserve">of account. We find how many</w:t>
+        <w:t xml:space="preserve">transmitters</w:t>
+      </w:r>
+      <w:r>
+        <w:t xml:space="preserve">; minority of</w:t>
+      </w:r>
+      <w:r>
+        <w:t xml:space="preserve"> </w:t>
+      </w:r>
+      <w:r>
+        <w:rPr>
+          <w:iCs/>
+          <w:i/>
+        </w:rPr>
+        <w:t xml:space="preserve">media</w:t>
+      </w:r>
+      <w:r>
+        <w:t xml:space="preserve">, half of</w:t>
+      </w:r>
+      <w:r>
+        <w:t xml:space="preserve"> </w:t>
+      </w:r>
+      <w:r>
+        <w:rPr>
+          <w:iCs/>
+          <w:i/>
+        </w:rPr>
+        <w:t xml:space="preserve">politicians</w:t>
+      </w:r>
+      <w:r>
+        <w:t xml:space="preserve"> </w:t>
+      </w:r>
+      <w:r>
+        <w:t xml:space="preserve">and majority of</w:t>
+      </w:r>
+      <w:r>
+        <w:t xml:space="preserve"> </w:t>
+      </w:r>
+      <w:r>
+        <w:rPr>
+          <w:iCs/>
+          <w:i/>
+        </w:rPr>
+        <w:t xml:space="preserve">users</w:t>
+      </w:r>
+      <w:r>
+        <w:t xml:space="preserve"> </w:t>
+      </w:r>
+      <w:r>
+        <w:t xml:space="preserve">are</w:t>
       </w:r>
       <w:r>
         <w:t xml:space="preserve"> </w:t>
@@ -796,55 +1207,55 @@
           <w:bCs/>
           <w:b/>
         </w:rPr>
-        <w:t xml:space="preserve">builders</w:t>
+        <w:t xml:space="preserve">receivers</w:t>
+      </w:r>
+      <w:r>
+        <w:t xml:space="preserve">; and very small fraction of</w:t>
+      </w:r>
+      <w:r>
+        <w:t xml:space="preserve"> </w:t>
+      </w:r>
+      <w:r>
+        <w:rPr>
+          <w:iCs/>
+          <w:i/>
+        </w:rPr>
+        <w:t xml:space="preserve">media</w:t>
+      </w:r>
+      <w:r>
+        <w:t xml:space="preserve">,</w:t>
+      </w:r>
+      <w:r>
+        <w:t xml:space="preserve"> </w:t>
+      </w:r>
+      <w:r>
+        <w:rPr>
+          <w:iCs/>
+          <w:i/>
+        </w:rPr>
+        <w:t xml:space="preserve">politicians</w:t>
+      </w:r>
+      <w:r>
+        <w:t xml:space="preserve"> </w:t>
+      </w:r>
+      <w:r>
+        <w:t xml:space="preserve">and</w:t>
+      </w:r>
+      <w:r>
+        <w:t xml:space="preserve"> </w:t>
+      </w:r>
+      <w:r>
+        <w:rPr>
+          <w:iCs/>
+          <w:i/>
+        </w:rPr>
+        <w:t xml:space="preserve">users</w:t>
       </w:r>
       <w:r>
         <w:t xml:space="preserve"> </w:t>
       </w:r>
       <w:r>
         <w:t xml:space="preserve">are</w:t>
-      </w:r>
-      <w:r>
-        <w:t xml:space="preserve"> </w:t>
-      </w:r>
-      <w:r>
-        <w:rPr>
-          <w:iCs/>
-          <w:i/>
-        </w:rPr>
-        <w:t xml:space="preserve">politicians</w:t>
-      </w:r>
-      <w:r>
-        <w:t xml:space="preserve">,</w:t>
-      </w:r>
-      <w:r>
-        <w:t xml:space="preserve"> </w:t>
-      </w:r>
-      <w:r>
-        <w:rPr>
-          <w:iCs/>
-          <w:i/>
-        </w:rPr>
-        <w:t xml:space="preserve">media</w:t>
-      </w:r>
-      <w:r>
-        <w:t xml:space="preserve"> </w:t>
-      </w:r>
-      <w:r>
-        <w:t xml:space="preserve">and</w:t>
-      </w:r>
-      <w:r>
-        <w:t xml:space="preserve"> </w:t>
-      </w:r>
-      <w:r>
-        <w:rPr>
-          <w:iCs/>
-          <w:i/>
-        </w:rPr>
-        <w:t xml:space="preserve">users</w:t>
-      </w:r>
-      <w:r>
-        <w:t xml:space="preserve">, same for other</w:t>
       </w:r>
       <w:r>
         <w:t xml:space="preserve"> </w:t>
@@ -856,10 +1267,30 @@
           <w:bCs/>
           <w:b/>
         </w:rPr>
-        <w:t xml:space="preserve">types</w:t>
-      </w:r>
-      <w:r>
-        <w:t xml:space="preserve">. We also look how many</w:t>
+        <w:t xml:space="preserve">outcasts</w:t>
+      </w:r>
+      <w:r>
+        <w:t xml:space="preserve">.</w:t>
+      </w:r>
+    </w:p>
+    <w:bookmarkEnd w:id="24"/>
+    <w:bookmarkEnd w:id="25"/>
+    <w:bookmarkEnd w:id="26"/>
+    <w:bookmarkStart w:id="27" w:name="payoff"/>
+    <w:p>
+      <w:pPr>
+        <w:pStyle w:val="Heading1"/>
+      </w:pPr>
+      <w:r>
+        <w:t xml:space="preserve">(4) Payoff</w:t>
+      </w:r>
+    </w:p>
+    <w:p>
+      <w:pPr>
+        <w:pStyle w:val="FirstParagraph"/>
+      </w:pPr>
+      <w:r>
+        <w:t xml:space="preserve">Our hypothetical result means that few</w:t>
       </w:r>
       <w:r>
         <w:t xml:space="preserve"> </w:t>
@@ -875,7 +1306,110 @@
         <w:t xml:space="preserve"> </w:t>
       </w:r>
       <w:r>
-        <w:t xml:space="preserve">are</w:t>
+        <w:t xml:space="preserve">and</w:t>
+      </w:r>
+      <w:r>
+        <w:t xml:space="preserve"> </w:t>
+      </w:r>
+      <w:r>
+        <w:rPr>
+          <w:iCs/>
+          <w:i/>
+        </w:rPr>
+        <w:t xml:space="preserve">politicians</w:t>
+      </w:r>
+      <w:r>
+        <w:t xml:space="preserve"> </w:t>
+      </w:r>
+      <w:r>
+        <w:t xml:space="preserve">accounts build public sphere around important issues, their interplay and dialogue sets tone of public debate, they build the agenda of public sphere. Their accent on certain issues is then transmitted via persuasive</w:t>
+      </w:r>
+      <w:r>
+        <w:t xml:space="preserve"> </w:t>
+      </w:r>
+      <w:r>
+        <w:rPr>
+          <w:iCs/>
+          <w:i/>
+        </w:rPr>
+        <w:t xml:space="preserve">media</w:t>
+      </w:r>
+      <w:r>
+        <w:t xml:space="preserve">,</w:t>
+      </w:r>
+      <w:r>
+        <w:t xml:space="preserve"> </w:t>
+      </w:r>
+      <w:r>
+        <w:rPr>
+          <w:iCs/>
+          <w:i/>
+        </w:rPr>
+        <w:t xml:space="preserve">politicians</w:t>
+      </w:r>
+      <w:r>
+        <w:t xml:space="preserve"> </w:t>
+      </w:r>
+      <w:r>
+        <w:t xml:space="preserve">and minority of regular</w:t>
+      </w:r>
+      <w:r>
+        <w:t xml:space="preserve"> </w:t>
+      </w:r>
+      <w:r>
+        <w:rPr>
+          <w:iCs/>
+          <w:i/>
+        </w:rPr>
+        <w:t xml:space="preserve">users</w:t>
+      </w:r>
+      <w:r>
+        <w:t xml:space="preserve"> </w:t>
+      </w:r>
+      <w:r>
+        <w:t xml:space="preserve">accounts to the majority of regular Twitter</w:t>
+      </w:r>
+      <w:r>
+        <w:t xml:space="preserve"> </w:t>
+      </w:r>
+      <w:r>
+        <w:rPr>
+          <w:iCs/>
+          <w:i/>
+        </w:rPr>
+        <w:t xml:space="preserve">users</w:t>
+      </w:r>
+      <w:r>
+        <w:t xml:space="preserve">, rest of</w:t>
+      </w:r>
+      <w:r>
+        <w:t xml:space="preserve"> </w:t>
+      </w:r>
+      <w:r>
+        <w:rPr>
+          <w:iCs/>
+          <w:i/>
+        </w:rPr>
+        <w:t xml:space="preserve">media</w:t>
+      </w:r>
+      <w:r>
+        <w:t xml:space="preserve"> </w:t>
+      </w:r>
+      <w:r>
+        <w:t xml:space="preserve">and</w:t>
+      </w:r>
+      <w:r>
+        <w:t xml:space="preserve"> </w:t>
+      </w:r>
+      <w:r>
+        <w:rPr>
+          <w:iCs/>
+          <w:i/>
+        </w:rPr>
+        <w:t xml:space="preserve">politicians</w:t>
+      </w:r>
+      <w:r>
+        <w:t xml:space="preserve">. The very small fraction of</w:t>
       </w:r>
       <w:r>
         <w:t xml:space="preserve"> </w:t>
@@ -887,492 +1421,16 @@
           <w:bCs/>
           <w:b/>
         </w:rPr>
-        <w:t xml:space="preserve">builders</w:t>
-      </w:r>
-      <w:r>
-        <w:t xml:space="preserve">,</w:t>
-      </w:r>
-      <w:r>
-        <w:t xml:space="preserve"> </w:t>
-      </w:r>
-      <w:r>
-        <w:rPr>
-          <w:iCs/>
-          <w:i/>
-          <w:bCs/>
-          <w:b/>
-        </w:rPr>
-        <w:t xml:space="preserve">transmitters</w:t>
-      </w:r>
-      <w:r>
-        <w:t xml:space="preserve">,</w:t>
-      </w:r>
-      <w:r>
-        <w:t xml:space="preserve"> </w:t>
-      </w:r>
-      <w:r>
-        <w:rPr>
-          <w:iCs/>
-          <w:i/>
-          <w:bCs/>
-          <w:b/>
-        </w:rPr>
-        <w:t xml:space="preserve">receivers</w:t>
-      </w:r>
-      <w:r>
-        <w:t xml:space="preserve"> </w:t>
-      </w:r>
-      <w:r>
-        <w:t xml:space="preserve">and</w:t>
-      </w:r>
-      <w:r>
-        <w:t xml:space="preserve"> </w:t>
-      </w:r>
-      <w:r>
-        <w:rPr>
-          <w:iCs/>
-          <w:i/>
-          <w:bCs/>
-          <w:b/>
-        </w:rPr>
         <w:t xml:space="preserve">outcasts</w:t>
       </w:r>
       <w:r>
-        <w:t xml:space="preserve">, same for</w:t>
-      </w:r>
-      <w:r>
-        <w:t xml:space="preserve"> </w:t>
-      </w:r>
-      <w:r>
-        <w:rPr>
-          <w:iCs/>
-          <w:i/>
-        </w:rPr>
-        <w:t xml:space="preserve">politicians</w:t>
-      </w:r>
-      <w:r>
-        <w:t xml:space="preserve"> </w:t>
-      </w:r>
-      <w:r>
-        <w:t xml:space="preserve">and</w:t>
-      </w:r>
-      <w:r>
-        <w:t xml:space="preserve"> </w:t>
-      </w:r>
-      <w:r>
-        <w:rPr>
-          <w:iCs/>
-          <w:i/>
-        </w:rPr>
-        <w:t xml:space="preserve">users</w:t>
-      </w:r>
-      <w:r>
-        <w:t xml:space="preserve">.</w:t>
+        <w:t xml:space="preserve"> </w:t>
+      </w:r>
+      <w:r>
+        <w:t xml:space="preserve">means that public sphere is synchronized and issues resonate through almost whole public.</w:t>
       </w:r>
     </w:p>
-    <w:bookmarkEnd w:id="24"/>
-    <w:bookmarkStart w:id="25" w:name="hypothetical-result"/>
-    <w:p>
-      <w:pPr>
-        <w:pStyle w:val="Heading3"/>
-      </w:pPr>
-      <w:r>
-        <w:t xml:space="preserve">Hypothetical result:</w:t>
-      </w:r>
-    </w:p>
-    <w:p>
-      <w:pPr>
-        <w:pStyle w:val="FirstParagraph"/>
-      </w:pPr>
-      <w:r>
-        <w:t xml:space="preserve">We find that few</w:t>
-      </w:r>
-      <w:r>
-        <w:t xml:space="preserve"> </w:t>
-      </w:r>
-      <w:r>
-        <w:rPr>
-          <w:iCs/>
-          <w:i/>
-        </w:rPr>
-        <w:t xml:space="preserve">media</w:t>
-      </w:r>
-      <w:r>
-        <w:t xml:space="preserve"> </w:t>
-      </w:r>
-      <w:r>
-        <w:t xml:space="preserve">and</w:t>
-      </w:r>
-      <w:r>
-        <w:t xml:space="preserve"> </w:t>
-      </w:r>
-      <w:r>
-        <w:rPr>
-          <w:iCs/>
-          <w:i/>
-        </w:rPr>
-        <w:t xml:space="preserve">politicians</w:t>
-      </w:r>
-      <w:r>
-        <w:t xml:space="preserve"> </w:t>
-      </w:r>
-      <w:r>
-        <w:t xml:space="preserve">accounts are</w:t>
-      </w:r>
-      <w:r>
-        <w:t xml:space="preserve"> </w:t>
-      </w:r>
-      <w:r>
-        <w:rPr>
-          <w:iCs/>
-          <w:i/>
-          <w:bCs/>
-          <w:b/>
-        </w:rPr>
-        <w:t xml:space="preserve">builders</w:t>
-      </w:r>
-      <w:r>
-        <w:t xml:space="preserve">; majority of</w:t>
-      </w:r>
-      <w:r>
-        <w:t xml:space="preserve"> </w:t>
-      </w:r>
-      <w:r>
-        <w:rPr>
-          <w:iCs/>
-          <w:i/>
-        </w:rPr>
-        <w:t xml:space="preserve">media</w:t>
-      </w:r>
-      <w:r>
-        <w:t xml:space="preserve">, half of</w:t>
-      </w:r>
-      <w:r>
-        <w:t xml:space="preserve"> </w:t>
-      </w:r>
-      <w:r>
-        <w:rPr>
-          <w:iCs/>
-          <w:i/>
-        </w:rPr>
-        <w:t xml:space="preserve">politicians</w:t>
-      </w:r>
-      <w:r>
-        <w:t xml:space="preserve"> </w:t>
-      </w:r>
-      <w:r>
-        <w:t xml:space="preserve">and minority of</w:t>
-      </w:r>
-      <w:r>
-        <w:t xml:space="preserve"> </w:t>
-      </w:r>
-      <w:r>
-        <w:rPr>
-          <w:iCs/>
-          <w:i/>
-        </w:rPr>
-        <w:t xml:space="preserve">users</w:t>
-      </w:r>
-      <w:r>
-        <w:t xml:space="preserve"> </w:t>
-      </w:r>
-      <w:r>
-        <w:t xml:space="preserve">are</w:t>
-      </w:r>
-      <w:r>
-        <w:t xml:space="preserve"> </w:t>
-      </w:r>
-      <w:r>
-        <w:rPr>
-          <w:iCs/>
-          <w:i/>
-          <w:bCs/>
-          <w:b/>
-        </w:rPr>
-        <w:t xml:space="preserve">transmitters</w:t>
-      </w:r>
-      <w:r>
-        <w:t xml:space="preserve">; minority of</w:t>
-      </w:r>
-      <w:r>
-        <w:t xml:space="preserve"> </w:t>
-      </w:r>
-      <w:r>
-        <w:rPr>
-          <w:iCs/>
-          <w:i/>
-        </w:rPr>
-        <w:t xml:space="preserve">media</w:t>
-      </w:r>
-      <w:r>
-        <w:t xml:space="preserve">, half of</w:t>
-      </w:r>
-      <w:r>
-        <w:t xml:space="preserve"> </w:t>
-      </w:r>
-      <w:r>
-        <w:rPr>
-          <w:iCs/>
-          <w:i/>
-        </w:rPr>
-        <w:t xml:space="preserve">politicians</w:t>
-      </w:r>
-      <w:r>
-        <w:t xml:space="preserve"> </w:t>
-      </w:r>
-      <w:r>
-        <w:t xml:space="preserve">and majority of</w:t>
-      </w:r>
-      <w:r>
-        <w:t xml:space="preserve"> </w:t>
-      </w:r>
-      <w:r>
-        <w:rPr>
-          <w:iCs/>
-          <w:i/>
-        </w:rPr>
-        <w:t xml:space="preserve">users</w:t>
-      </w:r>
-      <w:r>
-        <w:t xml:space="preserve"> </w:t>
-      </w:r>
-      <w:r>
-        <w:t xml:space="preserve">are</w:t>
-      </w:r>
-      <w:r>
-        <w:t xml:space="preserve"> </w:t>
-      </w:r>
-      <w:r>
-        <w:rPr>
-          <w:iCs/>
-          <w:i/>
-          <w:bCs/>
-          <w:b/>
-        </w:rPr>
-        <w:t xml:space="preserve">receivers</w:t>
-      </w:r>
-      <w:r>
-        <w:t xml:space="preserve">; and very small fraction of</w:t>
-      </w:r>
-      <w:r>
-        <w:t xml:space="preserve"> </w:t>
-      </w:r>
-      <w:r>
-        <w:rPr>
-          <w:iCs/>
-          <w:i/>
-        </w:rPr>
-        <w:t xml:space="preserve">media</w:t>
-      </w:r>
-      <w:r>
-        <w:t xml:space="preserve">,</w:t>
-      </w:r>
-      <w:r>
-        <w:t xml:space="preserve"> </w:t>
-      </w:r>
-      <w:r>
-        <w:rPr>
-          <w:iCs/>
-          <w:i/>
-        </w:rPr>
-        <w:t xml:space="preserve">politicians</w:t>
-      </w:r>
-      <w:r>
-        <w:t xml:space="preserve"> </w:t>
-      </w:r>
-      <w:r>
-        <w:t xml:space="preserve">and</w:t>
-      </w:r>
-      <w:r>
-        <w:t xml:space="preserve"> </w:t>
-      </w:r>
-      <w:r>
-        <w:rPr>
-          <w:iCs/>
-          <w:i/>
-        </w:rPr>
-        <w:t xml:space="preserve">users</w:t>
-      </w:r>
-      <w:r>
-        <w:t xml:space="preserve"> </w:t>
-      </w:r>
-      <w:r>
-        <w:t xml:space="preserve">are</w:t>
-      </w:r>
-      <w:r>
-        <w:t xml:space="preserve"> </w:t>
-      </w:r>
-      <w:r>
-        <w:rPr>
-          <w:iCs/>
-          <w:i/>
-          <w:bCs/>
-          <w:b/>
-        </w:rPr>
-        <w:t xml:space="preserve">outcasts</w:t>
-      </w:r>
-      <w:r>
-        <w:t xml:space="preserve">.</w:t>
-      </w:r>
-    </w:p>
-    <w:bookmarkEnd w:id="25"/>
-    <w:bookmarkEnd w:id="26"/>
     <w:bookmarkEnd w:id="27"/>
-    <w:bookmarkStart w:id="28" w:name="payoff"/>
-    <w:p>
-      <w:pPr>
-        <w:pStyle w:val="Heading1"/>
-      </w:pPr>
-      <w:r>
-        <w:t xml:space="preserve">(4) Payoff</w:t>
-      </w:r>
-    </w:p>
-    <w:p>
-      <w:pPr>
-        <w:pStyle w:val="FirstParagraph"/>
-      </w:pPr>
-      <w:r>
-        <w:t xml:space="preserve">Our hypothetical result means that public sphere around important issues build few</w:t>
-      </w:r>
-      <w:r>
-        <w:t xml:space="preserve"> </w:t>
-      </w:r>
-      <w:r>
-        <w:rPr>
-          <w:iCs/>
-          <w:i/>
-        </w:rPr>
-        <w:t xml:space="preserve">media</w:t>
-      </w:r>
-      <w:r>
-        <w:t xml:space="preserve"> </w:t>
-      </w:r>
-      <w:r>
-        <w:t xml:space="preserve">and</w:t>
-      </w:r>
-      <w:r>
-        <w:t xml:space="preserve"> </w:t>
-      </w:r>
-      <w:r>
-        <w:rPr>
-          <w:iCs/>
-          <w:i/>
-        </w:rPr>
-        <w:t xml:space="preserve">politicians</w:t>
-      </w:r>
-      <w:r>
-        <w:t xml:space="preserve"> </w:t>
-      </w:r>
-      <w:r>
-        <w:t xml:space="preserve">accounts, their interplay and dialogue sets tone of public debate, they build the agenda of public sphere. Their accent on certain issues is then transmitted via persuasive</w:t>
-      </w:r>
-      <w:r>
-        <w:t xml:space="preserve"> </w:t>
-      </w:r>
-      <w:r>
-        <w:rPr>
-          <w:iCs/>
-          <w:i/>
-        </w:rPr>
-        <w:t xml:space="preserve">media</w:t>
-      </w:r>
-      <w:r>
-        <w:t xml:space="preserve">,</w:t>
-      </w:r>
-      <w:r>
-        <w:t xml:space="preserve"> </w:t>
-      </w:r>
-      <w:r>
-        <w:rPr>
-          <w:iCs/>
-          <w:i/>
-        </w:rPr>
-        <w:t xml:space="preserve">politicians</w:t>
-      </w:r>
-      <w:r>
-        <w:t xml:space="preserve"> </w:t>
-      </w:r>
-      <w:r>
-        <w:t xml:space="preserve">and minority of regular</w:t>
-      </w:r>
-      <w:r>
-        <w:t xml:space="preserve"> </w:t>
-      </w:r>
-      <w:r>
-        <w:rPr>
-          <w:iCs/>
-          <w:i/>
-        </w:rPr>
-        <w:t xml:space="preserve">users</w:t>
-      </w:r>
-      <w:r>
-        <w:t xml:space="preserve"> </w:t>
-      </w:r>
-      <w:r>
-        <w:t xml:space="preserve">account to the majority of regular Twitter</w:t>
-      </w:r>
-      <w:r>
-        <w:t xml:space="preserve"> </w:t>
-      </w:r>
-      <w:r>
-        <w:rPr>
-          <w:iCs/>
-          <w:i/>
-        </w:rPr>
-        <w:t xml:space="preserve">users</w:t>
-      </w:r>
-      <w:r>
-        <w:t xml:space="preserve">, rest of</w:t>
-      </w:r>
-      <w:r>
-        <w:t xml:space="preserve"> </w:t>
-      </w:r>
-      <w:r>
-        <w:rPr>
-          <w:iCs/>
-          <w:i/>
-        </w:rPr>
-        <w:t xml:space="preserve">media</w:t>
-      </w:r>
-      <w:r>
-        <w:t xml:space="preserve"> </w:t>
-      </w:r>
-      <w:r>
-        <w:t xml:space="preserve">and</w:t>
-      </w:r>
-      <w:r>
-        <w:t xml:space="preserve"> </w:t>
-      </w:r>
-      <w:r>
-        <w:rPr>
-          <w:iCs/>
-          <w:i/>
-        </w:rPr>
-        <w:t xml:space="preserve">politicians</w:t>
-      </w:r>
-      <w:r>
-        <w:t xml:space="preserve">. The very small fraction of</w:t>
-      </w:r>
-      <w:r>
-        <w:t xml:space="preserve"> </w:t>
-      </w:r>
-      <w:r>
-        <w:rPr>
-          <w:iCs/>
-          <w:i/>
-          <w:bCs/>
-          <w:b/>
-        </w:rPr>
-        <w:t xml:space="preserve">outcasts</w:t>
-      </w:r>
-      <w:r>
-        <w:t xml:space="preserve"> </w:t>
-      </w:r>
-      <w:r>
-        <w:t xml:space="preserve">means that public sphere is synchronized and issues resonate through whole public.</w:t>
-      </w:r>
-    </w:p>
-    <w:bookmarkEnd w:id="28"/>
     <w:sectPr/>
   </w:body>
 </w:document>

</xml_diff>